<commit_message>
v0.2.0 - many generalizations, better naming
</commit_message>
<xml_diff>
--- a/Readme.docx
+++ b/Readme.docx
@@ -172,30 +172,51 @@
           <w:p>
             <w:proofErr w:type="spellStart"/>
             <w:r>
+              <w:rPr>
+                <w:highlight w:val="green"/>
+              </w:rPr>
               <w:t>Comportamentul</w:t>
             </w:r>
             <w:proofErr w:type="spellEnd"/>
             <w:r>
+              <w:rPr>
+                <w:highlight w:val="green"/>
+              </w:rPr>
               <w:t xml:space="preserve"> intrinsic e descries de </w:t>
             </w:r>
             <w:proofErr w:type="spellStart"/>
             <w:r>
+              <w:rPr>
+                <w:highlight w:val="green"/>
+              </w:rPr>
               <w:t>medie</w:t>
             </w:r>
             <w:proofErr w:type="spellEnd"/>
             <w:r>
+              <w:rPr>
+                <w:highlight w:val="green"/>
+              </w:rPr>
               <w:t xml:space="preserve"> </w:t>
             </w:r>
             <w:proofErr w:type="spellStart"/>
             <w:r>
+              <w:rPr>
+                <w:highlight w:val="green"/>
+              </w:rPr>
               <w:t>si</w:t>
             </w:r>
             <w:proofErr w:type="spellEnd"/>
             <w:r>
+              <w:rPr>
+                <w:highlight w:val="green"/>
+              </w:rPr>
               <w:t xml:space="preserve"> </w:t>
             </w:r>
             <w:proofErr w:type="spellStart"/>
             <w:r>
+              <w:rPr>
+                <w:highlight w:val="green"/>
+              </w:rPr>
               <w:t>dispersie</w:t>
             </w:r>
             <w:proofErr w:type="spellEnd"/>
@@ -245,6 +266,9 @@
           </w:tcPr>
           <w:p>
             <w:r>
+              <w:rPr>
+                <w:highlight w:val="green"/>
+              </w:rPr>
               <w:t>Parameterize assertions</w:t>
             </w:r>
           </w:p>
@@ -297,7 +321,68 @@
           <w:tcPr>
             <w:tcW w:w="4675" w:type="dxa"/>
           </w:tcPr>
+          <w:p>
+            <w:r>
+              <w:t xml:space="preserve">Fara </w:t>
+            </w:r>
+            <w:proofErr w:type="spellStart"/>
+            <w:r>
+              <w:t>numpy</w:t>
+            </w:r>
+            <w:proofErr w:type="spellEnd"/>
+            <w:r>
+              <w:t xml:space="preserve"> </w:t>
+            </w:r>
+            <w:proofErr w:type="spellStart"/>
+            <w:r>
+              <w:t>si</w:t>
+            </w:r>
+            <w:proofErr w:type="spellEnd"/>
+            <w:r>
+              <w:t xml:space="preserve"> statistics in </w:t>
+            </w:r>
+            <w:proofErr w:type="spellStart"/>
+            <w:r>
+              <w:t>teamclass</w:t>
+            </w:r>
+            <w:proofErr w:type="spellEnd"/>
+          </w:p>
+        </w:tc>
+        <w:tc>
+          <w:tcPr>
+            <w:tcW w:w="4675" w:type="dxa"/>
+          </w:tcPr>
           <w:p/>
+        </w:tc>
+      </w:tr>
+      <w:tr>
+        <w:tc>
+          <w:tcPr>
+            <w:tcW w:w="4675" w:type="dxa"/>
+          </w:tcPr>
+          <w:p>
+            <w:r>
+              <w:t>Tournament prediction version</w:t>
+            </w:r>
+          </w:p>
+        </w:tc>
+        <w:tc>
+          <w:tcPr>
+            <w:tcW w:w="4675" w:type="dxa"/>
+          </w:tcPr>
+          <w:p/>
+        </w:tc>
+      </w:tr>
+      <w:tr>
+        <w:tc>
+          <w:tcPr>
+            <w:tcW w:w="4675" w:type="dxa"/>
+          </w:tcPr>
+          <w:p>
+            <w:r>
+              <w:t>Visual interface ?</w:t>
+            </w:r>
+          </w:p>
         </w:tc>
         <w:tc>
           <w:tcPr>

</xml_diff>

<commit_message>
v0.3.0 - added VS support, many various changes
</commit_message>
<xml_diff>
--- a/Readme.docx
+++ b/Readme.docx
@@ -18,13 +18,11 @@
             <w:tcW w:w="4675" w:type="dxa"/>
           </w:tcPr>
           <w:p>
-            <w:proofErr w:type="spellStart"/>
-            <w:r>
-              <w:t>Descarct</w:t>
-            </w:r>
-            <w:proofErr w:type="spellEnd"/>
-            <w:r>
-              <w:t xml:space="preserve"> app Dumi</w:t>
+            <w:r>
+              <w:rPr>
+                <w:highlight w:val="green"/>
+              </w:rPr>
+              <w:t>Descarct app Dumi</w:t>
             </w:r>
           </w:p>
         </w:tc>
@@ -41,73 +39,22 @@
             <w:tcW w:w="4675" w:type="dxa"/>
           </w:tcPr>
           <w:p>
-            <w:proofErr w:type="spellStart"/>
             <w:r>
               <w:rPr>
                 <w:highlight w:val="red"/>
               </w:rPr>
-              <w:t>Mutat</w:t>
-            </w:r>
-            <w:proofErr w:type="spellEnd"/>
-            <w:r>
-              <w:rPr>
-                <w:highlight w:val="red"/>
-              </w:rPr>
-              <w:t xml:space="preserve"> </w:t>
-            </w:r>
-            <w:proofErr w:type="spellStart"/>
-            <w:r>
-              <w:rPr>
-                <w:highlight w:val="red"/>
-              </w:rPr>
-              <w:t>coloanele</w:t>
-            </w:r>
-            <w:proofErr w:type="spellEnd"/>
-            <w:r>
-              <w:rPr>
-                <w:highlight w:val="red"/>
-              </w:rPr>
-              <w:t xml:space="preserve"> la </w:t>
-            </w:r>
-            <w:proofErr w:type="spellStart"/>
-            <w:r>
-              <w:rPr>
-                <w:highlight w:val="red"/>
-              </w:rPr>
-              <w:t>inceput</w:t>
-            </w:r>
-            <w:proofErr w:type="spellEnd"/>
-          </w:p>
-        </w:tc>
-        <w:tc>
-          <w:tcPr>
-            <w:tcW w:w="4675" w:type="dxa"/>
-          </w:tcPr>
-          <w:p>
-            <w:r>
-              <w:t xml:space="preserve">Nu </w:t>
-            </w:r>
-            <w:proofErr w:type="spellStart"/>
-            <w:r>
-              <w:t>conteaza</w:t>
-            </w:r>
-            <w:proofErr w:type="spellEnd"/>
-            <w:r>
-              <w:t xml:space="preserve"> </w:t>
-            </w:r>
-            <w:proofErr w:type="spellStart"/>
-            <w:r>
-              <w:t>ordinea</w:t>
-            </w:r>
-            <w:proofErr w:type="spellEnd"/>
-            <w:r>
-              <w:t xml:space="preserve"> </w:t>
-            </w:r>
-            <w:proofErr w:type="spellStart"/>
-            <w:r>
-              <w:t>coloanelor</w:t>
-            </w:r>
-            <w:proofErr w:type="spellEnd"/>
+              <w:t>Mutat coloanele la inceput</w:t>
+            </w:r>
+          </w:p>
+        </w:tc>
+        <w:tc>
+          <w:tcPr>
+            <w:tcW w:w="4675" w:type="dxa"/>
+          </w:tcPr>
+          <w:p>
+            <w:r>
+              <w:t>Nu conteaza ordinea coloanelor</w:t>
+            </w:r>
           </w:p>
         </w:tc>
       </w:tr>
@@ -138,19 +85,9 @@
             <w:tcW w:w="4675" w:type="dxa"/>
           </w:tcPr>
           <w:p>
-            <w:proofErr w:type="spellStart"/>
-            <w:r>
-              <w:t>Verificat</w:t>
-            </w:r>
-            <w:proofErr w:type="spellEnd"/>
-            <w:r>
-              <w:t xml:space="preserve"> </w:t>
-            </w:r>
-            <w:proofErr w:type="spellStart"/>
-            <w:r>
-              <w:t>consecventa</w:t>
-            </w:r>
-            <w:proofErr w:type="spellEnd"/>
+            <w:r>
+              <w:t>Verificat consecventa</w:t>
+            </w:r>
           </w:p>
         </w:tc>
         <w:tc>
@@ -170,56 +107,12 @@
             <w:tcW w:w="4675" w:type="dxa"/>
           </w:tcPr>
           <w:p>
-            <w:proofErr w:type="spellStart"/>
             <w:r>
               <w:rPr>
                 <w:highlight w:val="green"/>
               </w:rPr>
-              <w:t>Comportamentul</w:t>
-            </w:r>
-            <w:proofErr w:type="spellEnd"/>
-            <w:r>
-              <w:rPr>
-                <w:highlight w:val="green"/>
-              </w:rPr>
-              <w:t xml:space="preserve"> intrinsic e descries de </w:t>
-            </w:r>
-            <w:proofErr w:type="spellStart"/>
-            <w:r>
-              <w:rPr>
-                <w:highlight w:val="green"/>
-              </w:rPr>
-              <w:t>medie</w:t>
-            </w:r>
-            <w:proofErr w:type="spellEnd"/>
-            <w:r>
-              <w:rPr>
-                <w:highlight w:val="green"/>
-              </w:rPr>
-              <w:t xml:space="preserve"> </w:t>
-            </w:r>
-            <w:proofErr w:type="spellStart"/>
-            <w:r>
-              <w:rPr>
-                <w:highlight w:val="green"/>
-              </w:rPr>
-              <w:t>si</w:t>
-            </w:r>
-            <w:proofErr w:type="spellEnd"/>
-            <w:r>
-              <w:rPr>
-                <w:highlight w:val="green"/>
-              </w:rPr>
-              <w:t xml:space="preserve"> </w:t>
-            </w:r>
-            <w:proofErr w:type="spellStart"/>
-            <w:r>
-              <w:rPr>
-                <w:highlight w:val="green"/>
-              </w:rPr>
-              <w:t>dispersie</w:t>
-            </w:r>
-            <w:proofErr w:type="spellEnd"/>
+              <w:t>Comportamentul intrinsic e descries de medie si dispersie</w:t>
+            </w:r>
           </w:p>
         </w:tc>
         <w:tc>
@@ -313,39 +206,22 @@
           <w:tcPr>
             <w:tcW w:w="4675" w:type="dxa"/>
           </w:tcPr>
-          <w:p/>
-        </w:tc>
-      </w:tr>
-      <w:tr>
-        <w:tc>
-          <w:tcPr>
-            <w:tcW w:w="4675" w:type="dxa"/>
-          </w:tcPr>
-          <w:p>
-            <w:r>
-              <w:t xml:space="preserve">Fara </w:t>
-            </w:r>
-            <w:proofErr w:type="spellStart"/>
-            <w:r>
-              <w:t>numpy</w:t>
-            </w:r>
-            <w:proofErr w:type="spellEnd"/>
-            <w:r>
-              <w:t xml:space="preserve"> </w:t>
-            </w:r>
-            <w:proofErr w:type="spellStart"/>
-            <w:r>
-              <w:t>si</w:t>
-            </w:r>
-            <w:proofErr w:type="spellEnd"/>
-            <w:r>
-              <w:t xml:space="preserve"> statistics in </w:t>
-            </w:r>
-            <w:proofErr w:type="spellStart"/>
-            <w:r>
-              <w:t>teamclass</w:t>
-            </w:r>
-            <w:proofErr w:type="spellEnd"/>
+          <w:p>
+            <w:r>
+              <w:t>Just for predict by game</w:t>
+            </w:r>
+          </w:p>
+        </w:tc>
+      </w:tr>
+      <w:tr>
+        <w:tc>
+          <w:tcPr>
+            <w:tcW w:w="4675" w:type="dxa"/>
+          </w:tcPr>
+          <w:p>
+            <w:r>
+              <w:t>Fara numpy si statistics in teamclass</w:t>
+            </w:r>
           </w:p>
         </w:tc>
         <w:tc>
@@ -407,6 +283,11 @@
       </w:tr>
     </w:tbl>
     <w:p/>
+    <w:p>
+      <w:r>
+        <w:t>Problema e ca nu se reseteaza cand trebuie total cost si total accuracy, desi la predict by team probabil era bine</w:t>
+      </w:r>
+    </w:p>
     <w:sectPr>
       <w:pgSz w:w="12240" w:h="15840"/>
       <w:pgMar w:top="1440" w:right="1440" w:bottom="1440" w:left="1440" w:header="720" w:footer="720" w:gutter="0"/>

</xml_diff>

<commit_message>
v0.4.0 - first functional version, many various changes
</commit_message>
<xml_diff>
--- a/Readme.docx
+++ b/Readme.docx
@@ -288,6 +288,36 @@
         <w:t>Problema e ca nu se reseteaza cand trebuie total cost si total accuracy, desi la predict by team probabil era bine</w:t>
       </w:r>
     </w:p>
+    <w:p/>
+    <w:p>
+      <w:r>
+        <w:t>Concluzii:</w:t>
+      </w:r>
+    </w:p>
+    <w:p>
+      <w:pPr>
+        <w:pStyle w:val="ListParagraph"/>
+        <w:numPr>
+          <w:ilvl w:val="0"/>
+          <w:numId w:val="1"/>
+        </w:numPr>
+      </w:pPr>
+      <w:r>
+        <w:t>Datele trebuie separate de la citire in: meciuri jucate, meciuri nejucate in care se stiu echipele, meciuri nejucate in care nu se stiu echipele</w:t>
+      </w:r>
+    </w:p>
+    <w:p>
+      <w:pPr>
+        <w:pStyle w:val="ListParagraph"/>
+        <w:numPr>
+          <w:ilvl w:val="0"/>
+          <w:numId w:val="1"/>
+        </w:numPr>
+      </w:pPr>
+      <w:r>
+        <w:t>Predict by team se bazeaza pe cunoasterea statisticilor, care nu sunt cunoscute inainte de meci. Input trebuie sa fie doar numele echipelor</w:t>
+      </w:r>
+    </w:p>
     <w:sectPr>
       <w:pgSz w:w="12240" w:h="15840"/>
       <w:pgMar w:top="1440" w:right="1440" w:bottom="1440" w:left="1440" w:header="720" w:footer="720" w:gutter="0"/>
@@ -296,6 +326,103 @@
     </w:sectPr>
   </w:body>
 </w:document>
+</file>
+
+<file path=word/numbering.xml><?xml version="1.0" encoding="utf-8"?>
+<w:numbering xmlns:wpc="http://schemas.microsoft.com/office/word/2010/wordprocessingCanvas" xmlns:cx="http://schemas.microsoft.com/office/drawing/2014/chartex" xmlns:cx1="http://schemas.microsoft.com/office/drawing/2015/9/8/chartex" xmlns:cx2="http://schemas.microsoft.com/office/drawing/2015/10/21/chartex" xmlns:cx3="http://schemas.microsoft.com/office/drawing/2016/5/9/chartex" xmlns:cx4="http://schemas.microsoft.com/office/drawing/2016/5/10/chartex" xmlns:cx5="http://schemas.microsoft.com/office/drawing/2016/5/11/chartex" xmlns:cx6="http://schemas.microsoft.com/office/drawing/2016/5/12/chartex" xmlns:cx7="http://schemas.microsoft.com/office/drawing/2016/5/13/chartex" xmlns:cx8="http://schemas.microsoft.com/office/drawing/2016/5/14/chartex" xmlns:mc="http://schemas.openxmlformats.org/markup-compatibility/2006" xmlns:aink="http://schemas.microsoft.com/office/drawing/2016/ink" xmlns:am3d="http://schemas.microsoft.com/office/drawing/2017/model3d" xmlns:o="urn:schemas-microsoft-com:office:office" xmlns:oel="http://schemas.microsoft.com/office/2019/extlst" xmlns:r="http://schemas.openxmlformats.org/officeDocument/2006/relationships" xmlns:m="http://schemas.openxmlformats.org/officeDocument/2006/math" xmlns:v="urn:schemas-microsoft-com:vml" xmlns:wp14="http://schemas.microsoft.com/office/word/2010/wordprocessingDrawing" xmlns:wp="http://schemas.openxmlformats.org/drawingml/2006/wordprocessingDrawing" xmlns:w10="urn:schemas-microsoft-com:office:word" xmlns:w="http://schemas.openxmlformats.org/wordprocessingml/2006/main" xmlns:w14="http://schemas.microsoft.com/office/word/2010/wordml" xmlns:w15="http://schemas.microsoft.com/office/word/2012/wordml" xmlns:w16cex="http://schemas.microsoft.com/office/word/2018/wordml/cex" xmlns:w16cid="http://schemas.microsoft.com/office/word/2016/wordml/cid" xmlns:w16="http://schemas.microsoft.com/office/word/2018/wordml" xmlns:w16du="http://schemas.microsoft.com/office/word/2023/wordml/word16du" xmlns:w16sdtdh="http://schemas.microsoft.com/office/word/2020/wordml/sdtdatahash" xmlns:w16se="http://schemas.microsoft.com/office/word/2015/wordml/symex" xmlns:wpg="http://schemas.microsoft.com/office/word/2010/wordprocessingGroup" xmlns:wpi="http://schemas.microsoft.com/office/word/2010/wordprocessingInk" xmlns:wne="http://schemas.microsoft.com/office/word/2006/wordml" xmlns:wps="http://schemas.microsoft.com/office/word/2010/wordprocessingShape" mc:Ignorable="w14 w15 w16se w16cid w16 w16cex w16sdtdh w16du wp14">
+  <w:abstractNum w:abstractNumId="0" w15:restartNumberingAfterBreak="0">
+    <w:nsid w:val="148C6808"/>
+    <w:multiLevelType w:val="hybridMultilevel"/>
+    <w:tmpl w:val="20B88152"/>
+    <w:lvl w:ilvl="0" w:tplc="0409000F">
+      <w:start w:val="1"/>
+      <w:numFmt w:val="decimal"/>
+      <w:lvlText w:val="%1."/>
+      <w:lvlJc w:val="left"/>
+      <w:pPr>
+        <w:ind w:left="720" w:hanging="360"/>
+      </w:pPr>
+      <w:rPr>
+        <w:rFonts w:hint="default"/>
+      </w:rPr>
+    </w:lvl>
+    <w:lvl w:ilvl="1" w:tplc="04090019" w:tentative="1">
+      <w:start w:val="1"/>
+      <w:numFmt w:val="lowerLetter"/>
+      <w:lvlText w:val="%2."/>
+      <w:lvlJc w:val="left"/>
+      <w:pPr>
+        <w:ind w:left="1440" w:hanging="360"/>
+      </w:pPr>
+    </w:lvl>
+    <w:lvl w:ilvl="2" w:tplc="0409001B" w:tentative="1">
+      <w:start w:val="1"/>
+      <w:numFmt w:val="lowerRoman"/>
+      <w:lvlText w:val="%3."/>
+      <w:lvlJc w:val="right"/>
+      <w:pPr>
+        <w:ind w:left="2160" w:hanging="180"/>
+      </w:pPr>
+    </w:lvl>
+    <w:lvl w:ilvl="3" w:tplc="0409000F" w:tentative="1">
+      <w:start w:val="1"/>
+      <w:numFmt w:val="decimal"/>
+      <w:lvlText w:val="%4."/>
+      <w:lvlJc w:val="left"/>
+      <w:pPr>
+        <w:ind w:left="2880" w:hanging="360"/>
+      </w:pPr>
+    </w:lvl>
+    <w:lvl w:ilvl="4" w:tplc="04090019" w:tentative="1">
+      <w:start w:val="1"/>
+      <w:numFmt w:val="lowerLetter"/>
+      <w:lvlText w:val="%5."/>
+      <w:lvlJc w:val="left"/>
+      <w:pPr>
+        <w:ind w:left="3600" w:hanging="360"/>
+      </w:pPr>
+    </w:lvl>
+    <w:lvl w:ilvl="5" w:tplc="0409001B" w:tentative="1">
+      <w:start w:val="1"/>
+      <w:numFmt w:val="lowerRoman"/>
+      <w:lvlText w:val="%6."/>
+      <w:lvlJc w:val="right"/>
+      <w:pPr>
+        <w:ind w:left="4320" w:hanging="180"/>
+      </w:pPr>
+    </w:lvl>
+    <w:lvl w:ilvl="6" w:tplc="0409000F" w:tentative="1">
+      <w:start w:val="1"/>
+      <w:numFmt w:val="decimal"/>
+      <w:lvlText w:val="%7."/>
+      <w:lvlJc w:val="left"/>
+      <w:pPr>
+        <w:ind w:left="5040" w:hanging="360"/>
+      </w:pPr>
+    </w:lvl>
+    <w:lvl w:ilvl="7" w:tplc="04090019" w:tentative="1">
+      <w:start w:val="1"/>
+      <w:numFmt w:val="lowerLetter"/>
+      <w:lvlText w:val="%8."/>
+      <w:lvlJc w:val="left"/>
+      <w:pPr>
+        <w:ind w:left="5760" w:hanging="360"/>
+      </w:pPr>
+    </w:lvl>
+    <w:lvl w:ilvl="8" w:tplc="0409001B" w:tentative="1">
+      <w:start w:val="1"/>
+      <w:numFmt w:val="lowerRoman"/>
+      <w:lvlText w:val="%9."/>
+      <w:lvlJc w:val="right"/>
+      <w:pPr>
+        <w:ind w:left="6480" w:hanging="180"/>
+      </w:pPr>
+    </w:lvl>
+  </w:abstractNum>
+  <w:num w:numId="1" w16cid:durableId="619840481">
+    <w:abstractNumId w:val="0"/>
+  </w:num>
+</w:numbering>
 </file>
 
 <file path=word/styles.xml><?xml version="1.0" encoding="utf-8"?>
@@ -745,6 +872,17 @@
       </w:tblBorders>
     </w:tblPr>
   </w:style>
+  <w:style w:type="paragraph" w:styleId="ListParagraph">
+    <w:name w:val="List Paragraph"/>
+    <w:basedOn w:val="Normal"/>
+    <w:uiPriority w:val="34"/>
+    <w:qFormat/>
+    <w:rsid w:val="00922DEF"/>
+    <w:pPr>
+      <w:ind w:left="720"/>
+      <w:contextualSpacing/>
+    </w:pPr>
+  </w:style>
 </w:styles>
 </file>
 

</xml_diff>

<commit_message>
v0.5.0 - added more parameters for more control on score calculation
</commit_message>
<xml_diff>
--- a/Readme.docx
+++ b/Readme.docx
@@ -86,28 +86,6 @@
           </w:tcPr>
           <w:p>
             <w:r>
-              <w:t>Verificat consecventa</w:t>
-            </w:r>
-          </w:p>
-        </w:tc>
-        <w:tc>
-          <w:tcPr>
-            <w:tcW w:w="4675" w:type="dxa"/>
-          </w:tcPr>
-          <w:p>
-            <w:r>
-              <w:t>Scores are total or per round</w:t>
-            </w:r>
-          </w:p>
-        </w:tc>
-      </w:tr>
-      <w:tr>
-        <w:tc>
-          <w:tcPr>
-            <w:tcW w:w="4675" w:type="dxa"/>
-          </w:tcPr>
-          <w:p>
-            <w:r>
               <w:rPr>
                 <w:highlight w:val="green"/>
               </w:rPr>
@@ -197,7 +175,15 @@
             <w:tcW w:w="4675" w:type="dxa"/>
           </w:tcPr>
           <w:p>
-            <w:r>
+            <w:pPr>
+              <w:rPr>
+                <w:highlight w:val="green"/>
+              </w:rPr>
+            </w:pPr>
+            <w:r>
+              <w:rPr>
+                <w:highlight w:val="green"/>
+              </w:rPr>
               <w:t>Training should also be done with teams reversed</w:t>
             </w:r>
           </w:p>
@@ -207,7 +193,15 @@
             <w:tcW w:w="4675" w:type="dxa"/>
           </w:tcPr>
           <w:p>
-            <w:r>
+            <w:pPr>
+              <w:rPr>
+                <w:highlight w:val="green"/>
+              </w:rPr>
+            </w:pPr>
+            <w:r>
+              <w:rPr>
+                <w:highlight w:val="green"/>
+              </w:rPr>
               <w:t>Just for predict by game</w:t>
             </w:r>
           </w:p>
@@ -219,7 +213,15 @@
             <w:tcW w:w="4675" w:type="dxa"/>
           </w:tcPr>
           <w:p>
-            <w:r>
+            <w:pPr>
+              <w:rPr>
+                <w:highlight w:val="green"/>
+              </w:rPr>
+            </w:pPr>
+            <w:r>
+              <w:rPr>
+                <w:highlight w:val="green"/>
+              </w:rPr>
               <w:t>Fara numpy si statistics in teamclass</w:t>
             </w:r>
           </w:p>
@@ -237,7 +239,15 @@
             <w:tcW w:w="4675" w:type="dxa"/>
           </w:tcPr>
           <w:p>
-            <w:r>
+            <w:pPr>
+              <w:rPr>
+                <w:highlight w:val="green"/>
+              </w:rPr>
+            </w:pPr>
+            <w:r>
+              <w:rPr>
+                <w:highlight w:val="green"/>
+              </w:rPr>
               <w:t>Tournament prediction version</w:t>
             </w:r>
           </w:p>
@@ -257,6 +267,68 @@
           <w:p>
             <w:r>
               <w:t>Visual interface ?</w:t>
+            </w:r>
+          </w:p>
+        </w:tc>
+        <w:tc>
+          <w:tcPr>
+            <w:tcW w:w="4675" w:type="dxa"/>
+          </w:tcPr>
+          <w:p/>
+        </w:tc>
+      </w:tr>
+      <w:tr>
+        <w:tc>
+          <w:tcPr>
+            <w:tcW w:w="4675" w:type="dxa"/>
+          </w:tcPr>
+          <w:p>
+            <w:r>
+              <w:t>Adaugat mai multe tipuri de scor</w:t>
+            </w:r>
+          </w:p>
+          <w:p>
+            <w:r>
+              <w:t xml:space="preserve">R1, R2, 90, is_extra, extra, is_penalties, </w:t>
+            </w:r>
+            <w:r>
+              <w:t>penalties</w:t>
+            </w:r>
+          </w:p>
+        </w:tc>
+        <w:tc>
+          <w:tcPr>
+            <w:tcW w:w="4675" w:type="dxa"/>
+          </w:tcPr>
+          <w:p/>
+        </w:tc>
+      </w:tr>
+      <w:tr>
+        <w:tc>
+          <w:tcPr>
+            <w:tcW w:w="4675" w:type="dxa"/>
+          </w:tcPr>
+          <w:p>
+            <w:r>
+              <w:t>Adaugat accuracy diferentiat in caz ca nu avem extra si penaltiuri</w:t>
+            </w:r>
+          </w:p>
+        </w:tc>
+        <w:tc>
+          <w:tcPr>
+            <w:tcW w:w="4675" w:type="dxa"/>
+          </w:tcPr>
+          <w:p/>
+        </w:tc>
+      </w:tr>
+      <w:tr>
+        <w:tc>
+          <w:tcPr>
+            <w:tcW w:w="4675" w:type="dxa"/>
+          </w:tcPr>
+          <w:p>
+            <w:r>
+              <w:t>Adugat afisare scor real / scor prezis / diferenta</w:t>
             </w:r>
           </w:p>
         </w:tc>
@@ -283,41 +355,7 @@
       </w:tr>
     </w:tbl>
     <w:p/>
-    <w:p>
-      <w:r>
-        <w:t>Problema e ca nu se reseteaza cand trebuie total cost si total accuracy, desi la predict by team probabil era bine</w:t>
-      </w:r>
-    </w:p>
     <w:p/>
-    <w:p>
-      <w:r>
-        <w:t>Concluzii:</w:t>
-      </w:r>
-    </w:p>
-    <w:p>
-      <w:pPr>
-        <w:pStyle w:val="ListParagraph"/>
-        <w:numPr>
-          <w:ilvl w:val="0"/>
-          <w:numId w:val="1"/>
-        </w:numPr>
-      </w:pPr>
-      <w:r>
-        <w:t>Datele trebuie separate de la citire in: meciuri jucate, meciuri nejucate in care se stiu echipele, meciuri nejucate in care nu se stiu echipele</w:t>
-      </w:r>
-    </w:p>
-    <w:p>
-      <w:pPr>
-        <w:pStyle w:val="ListParagraph"/>
-        <w:numPr>
-          <w:ilvl w:val="0"/>
-          <w:numId w:val="1"/>
-        </w:numPr>
-      </w:pPr>
-      <w:r>
-        <w:t>Predict by team se bazeaza pe cunoasterea statisticilor, care nu sunt cunoscute inainte de meci. Input trebuie sa fie doar numele echipelor</w:t>
-      </w:r>
-    </w:p>
     <w:sectPr>
       <w:pgSz w:w="12240" w:h="15840"/>
       <w:pgMar w:top="1440" w:right="1440" w:bottom="1440" w:left="1440" w:header="720" w:footer="720" w:gutter="0"/>

</xml_diff>